<commit_message>
Pujo la versió actualitzada de l'anàlisi i les propostes de millora
</commit_message>
<xml_diff>
--- a/Equip_14/Results/Analisi_1.docx
+++ b/Equip_14/Results/Analisi_1.docx
@@ -5,6 +5,22 @@
     <w:p>
       <w:pPr>
         <w:jc w:val="both"/>
+        <w:rPr>
+          <w:sz w:val="36"/>
+          <w:szCs w:val="36"/>
+        </w:rPr>
+      </w:pPr>
+      <w:r>
+        <w:rPr>
+          <w:sz w:val="36"/>
+          <w:szCs w:val="36"/>
+        </w:rPr>
+        <w:t xml:space="preserve">Anàlisi </w:t>
+      </w:r>
+    </w:p>
+    <w:p>
+      <w:pPr>
+        <w:jc w:val="both"/>
       </w:pPr>
       <w:r>
         <w:t>Tenim una plantilla petita, de 36 treballadors.</w:t>
@@ -19,7 +35,7 @@
           <w:noProof/>
         </w:rPr>
         <w:drawing>
-          <wp:inline distT="0" distB="0" distL="0" distR="0" wp14:anchorId="126E99EE" wp14:editId="5325BA17">
+          <wp:inline distT="0" distB="0" distL="0" distR="0" wp14:anchorId="6BF0726F" wp14:editId="0262ED23">
             <wp:extent cx="5400040" cy="943610"/>
             <wp:effectExtent l="0" t="0" r="0" b="0"/>
             <wp:docPr id="349062994" name="Imagen 2" descr="Tabla&#10;&#10;El contenido generado por IA puede ser incorrecto."/>
@@ -34,7 +50,7 @@
                     <pic:cNvPicPr/>
                   </pic:nvPicPr>
                   <pic:blipFill>
-                    <a:blip r:embed="rId4" cstate="print">
+                    <a:blip r:embed="rId5" cstate="print">
                       <a:extLst>
                         <a:ext uri="{28A0092B-C50C-407E-A947-70E740481C1C}">
                           <a14:useLocalDpi xmlns:a14="http://schemas.microsoft.com/office/drawing/2010/main" val="0"/>
@@ -78,7 +94,7 @@
           <w:noProof/>
         </w:rPr>
         <w:drawing>
-          <wp:inline distT="0" distB="0" distL="0" distR="0" wp14:anchorId="239B7DDB" wp14:editId="05C5CF91">
+          <wp:inline distT="0" distB="0" distL="0" distR="0" wp14:anchorId="282FFEE7" wp14:editId="5452BDAF">
             <wp:extent cx="4576587" cy="2956845"/>
             <wp:effectExtent l="0" t="0" r="0" b="2540"/>
             <wp:docPr id="1820270733" name="Imagen 1" descr="Gráfico, Histograma&#10;&#10;El contenido generado por IA puede ser incorrecto."/>
@@ -93,7 +109,7 @@
                     <pic:cNvPicPr/>
                   </pic:nvPicPr>
                   <pic:blipFill>
-                    <a:blip r:embed="rId5">
+                    <a:blip r:embed="rId6">
                       <a:extLst>
                         <a:ext uri="{28A0092B-C50C-407E-A947-70E740481C1C}">
                           <a14:useLocalDpi xmlns:a14="http://schemas.microsoft.com/office/drawing/2010/main" val="0"/>
@@ -137,7 +153,7 @@
           <w:noProof/>
         </w:rPr>
         <w:drawing>
-          <wp:inline distT="0" distB="0" distL="0" distR="0" wp14:anchorId="0D09AA2B" wp14:editId="6CC5E73D">
+          <wp:inline distT="0" distB="0" distL="0" distR="0" wp14:anchorId="0543C449" wp14:editId="13CDD29A">
             <wp:extent cx="3099202" cy="2580830"/>
             <wp:effectExtent l="0" t="0" r="0" b="0"/>
             <wp:docPr id="385006984" name="Imagen 3" descr="Gráfico, Gráfico de barras&#10;&#10;El contenido generado por IA puede ser incorrecto."/>
@@ -152,7 +168,7 @@
                     <pic:cNvPicPr/>
                   </pic:nvPicPr>
                   <pic:blipFill>
-                    <a:blip r:embed="rId6">
+                    <a:blip r:embed="rId7">
                       <a:extLst>
                         <a:ext uri="{28A0092B-C50C-407E-A947-70E740481C1C}">
                           <a14:useLocalDpi xmlns:a14="http://schemas.microsoft.com/office/drawing/2010/main" val="0"/>
@@ -197,20 +213,7 @@
         <w:jc w:val="both"/>
       </w:pPr>
       <w:r>
-        <w:lastRenderedPageBreak/>
-        <w:t>A més, no hi ha una correlació entre l’edat i el nivell educatiu</w:t>
-      </w:r>
-      <w:r>
-        <w:t>, ja que la forquilla de l’educació bàsica comprèn totes les edats</w:t>
-      </w:r>
-      <w:r>
-        <w:t>.</w:t>
-      </w:r>
-      <w:r>
-        <w:t xml:space="preserve"> Tot i això, podem veure que són els treballadors d’entre 30 i 40 anys els que tenen estudis secundaris i superiors.</w:t>
-      </w:r>
-      <w:r>
-        <w:t xml:space="preserve"> </w:t>
+        <w:t xml:space="preserve">A més, no hi ha una correlació entre l’edat i el nivell educatiu, ja que la forquilla de l’educació bàsica comprèn totes les edats. Tot i això, podem veure que són els treballadors d’entre 30 i 40 anys els que tenen estudis secundaris i superiors. </w:t>
       </w:r>
     </w:p>
     <w:p>
@@ -222,7 +225,7 @@
           <w:noProof/>
         </w:rPr>
         <w:drawing>
-          <wp:inline distT="0" distB="0" distL="0" distR="0" wp14:anchorId="36FCA331" wp14:editId="6C3A499C">
+          <wp:inline distT="0" distB="0" distL="0" distR="0" wp14:anchorId="5A152C9E" wp14:editId="795D9EF5">
             <wp:extent cx="3568700" cy="2984500"/>
             <wp:effectExtent l="0" t="0" r="0" b="0"/>
             <wp:docPr id="1785661731" name="Imagen 5" descr="Gráfico, Gráfico de cajas y bigotes&#10;&#10;El contenido generado por IA puede ser incorrecto."/>
@@ -237,7 +240,7 @@
                     <pic:cNvPicPr/>
                   </pic:nvPicPr>
                   <pic:blipFill>
-                    <a:blip r:embed="rId7">
+                    <a:blip r:embed="rId8">
                       <a:extLst>
                         <a:ext uri="{28A0092B-C50C-407E-A947-70E740481C1C}">
                           <a14:useLocalDpi xmlns:a14="http://schemas.microsoft.com/office/drawing/2010/main" val="0"/>
@@ -269,10 +272,7 @@
         <w:jc w:val="both"/>
       </w:pPr>
       <w:r>
-        <w:t>Sembla que sí que hi ha una correlació, però, entre Edat i Antiguitat: a més edat, major antiguitat. També podem veure que els treballadors més grans tenen un nivell educatiu més baix, portin més temps a l’empresa o menys.</w:t>
-      </w:r>
-      <w:r>
-        <w:t xml:space="preserve"> Quant a la resta, no hi ha cap relació entre els valors d’Edat i Antiguitat segons el nivell educatiu.</w:t>
+        <w:t>Sembla que sí que hi ha una correlació, però, entre Edat i Antiguitat: a més edat, major antiguitat. També podem veure que els treballadors més grans tenen un nivell educatiu més baix, portin més temps a l’empresa o menys. Quant a la resta, no hi ha cap relació entre els valors d’Edat i Antiguitat segons el nivell educatiu.</w:t>
       </w:r>
     </w:p>
     <w:p>
@@ -284,7 +284,7 @@
           <w:noProof/>
         </w:rPr>
         <w:drawing>
-          <wp:inline distT="0" distB="0" distL="0" distR="0" wp14:anchorId="00EF15CC" wp14:editId="434C2219">
+          <wp:inline distT="0" distB="0" distL="0" distR="0" wp14:anchorId="17A81CFC" wp14:editId="276CAC51">
             <wp:extent cx="5346700" cy="3454400"/>
             <wp:effectExtent l="0" t="0" r="0" b="0"/>
             <wp:docPr id="990852364" name="Imagen 4" descr="Gráfico, Gráfico de dispersión&#10;&#10;El contenido generado por IA puede ser incorrecto."/>
@@ -299,7 +299,7 @@
                     <pic:cNvPicPr/>
                   </pic:nvPicPr>
                   <pic:blipFill>
-                    <a:blip r:embed="rId8">
+                    <a:blip r:embed="rId9">
                       <a:extLst>
                         <a:ext uri="{28A0092B-C50C-407E-A947-70E740481C1C}">
                           <a14:useLocalDpi xmlns:a14="http://schemas.microsoft.com/office/drawing/2010/main" val="0"/>
@@ -331,6 +331,7 @@
         <w:jc w:val="both"/>
       </w:pPr>
       <w:r>
+        <w:lastRenderedPageBreak/>
         <w:t xml:space="preserve">Aquests valors suggereixen que, si partim de la idea que el Service </w:t>
       </w:r>
       <w:proofErr w:type="spellStart"/>
@@ -339,14 +340,7 @@
       </w:r>
       <w:proofErr w:type="spellEnd"/>
       <w:r>
-        <w:t xml:space="preserve"> no és gaire alt, amb un màxim de 30 mesos treballats</w:t>
-      </w:r>
-      <w:r>
-        <w:t xml:space="preserve">, són les persones més grans les que es </w:t>
-      </w:r>
-      <w:r>
-        <w:lastRenderedPageBreak/>
-        <w:t>queden, i aquestes tenen un nivell d’educació baix. Potser, si volguéssim que els joves es quedessin més temps a l’empresa, hauríem d’implementar plans perquè puguin fer una carrera dins la pròpia companyia.</w:t>
+        <w:t xml:space="preserve"> no és gaire alt, amb un màxim de 30 mesos treballats, són les persones més grans les que es queden, i aquestes tenen un nivell d’educació baix. Potser, si volguéssim que els joves es quedessin més temps a l’empresa, hauríem d’implementar plans perquè puguin fer una carrera dins la pròpia companyia.</w:t>
       </w:r>
     </w:p>
     <w:p>
@@ -366,7 +360,7 @@
           <w:noProof/>
         </w:rPr>
         <w:drawing>
-          <wp:inline distT="0" distB="0" distL="0" distR="0" wp14:anchorId="78A6EB16" wp14:editId="37780329">
+          <wp:inline distT="0" distB="0" distL="0" distR="0" wp14:anchorId="0F1B5ED2" wp14:editId="28114507">
             <wp:extent cx="5400040" cy="3422650"/>
             <wp:effectExtent l="0" t="0" r="0" b="6350"/>
             <wp:docPr id="1169430365" name="Imagen 2" descr="Gráfico, Gráfico de dispersión&#10;&#10;El contenido generado por IA puede ser incorrecto."/>
@@ -381,7 +375,7 @@
                     <pic:cNvPicPr/>
                   </pic:nvPicPr>
                   <pic:blipFill>
-                    <a:blip r:embed="rId9">
+                    <a:blip r:embed="rId10">
                       <a:extLst>
                         <a:ext uri="{28A0092B-C50C-407E-A947-70E740481C1C}">
                           <a14:useLocalDpi xmlns:a14="http://schemas.microsoft.com/office/drawing/2010/main" val="0"/>
@@ -413,80 +407,52 @@
         <w:jc w:val="both"/>
       </w:pPr>
       <w:r>
-        <w:t xml:space="preserve">En primer lloc, veiem una correlació entre el pes i l’Índex de Massa Corporal o IMC. </w:t>
-      </w:r>
-      <w:r>
-        <w:t xml:space="preserve">Entre 20 i 25 ens trobaríem amb un IMC normal, de 25 a 30 sobrepès, de 30 a 35 obesitat lleu i a partir de 35 obesitat mitjana. Trobem que el major nombre de treballadors es troba per sobre del sobrepès. </w:t>
-      </w:r>
-    </w:p>
-    <w:p>
-      <w:pPr>
-        <w:jc w:val="both"/>
-      </w:pPr>
-      <w:r>
-        <w:t xml:space="preserve">Per altra banda, veiem més bevedors i no fumadors </w:t>
-      </w:r>
-      <w:r>
-        <w:t xml:space="preserve">amb un IMC més alt, tot i que no hi ha una correlació directa entre IMC i hàbits socials. Hi ha molt pocs </w:t>
-      </w:r>
-      <w:r>
-        <w:t xml:space="preserve">tant </w:t>
-      </w:r>
-      <w:r>
-        <w:t xml:space="preserve">bevedors </w:t>
-      </w:r>
-      <w:r>
-        <w:t>com</w:t>
-      </w:r>
-      <w:r>
-        <w:t xml:space="preserve"> fumadors, </w:t>
-      </w:r>
-      <w:r>
-        <w:t>que tenen un IMC normal</w:t>
-      </w:r>
-      <w:r>
-        <w:t>.</w:t>
-      </w:r>
-      <w:r>
-        <w:t xml:space="preserve"> El nombre de no bevedors ni fumadors també és mitjà i comprèn una franja àmplia de IMC. Finalment, hi ha pocs fumadors i no bevedors.</w:t>
-      </w:r>
-    </w:p>
-    <w:p>
-      <w:pPr>
-        <w:jc w:val="both"/>
-      </w:pPr>
-    </w:p>
-    <w:p>
-      <w:pPr>
-        <w:jc w:val="both"/>
-      </w:pPr>
-    </w:p>
-    <w:p>
-      <w:pPr>
-        <w:jc w:val="both"/>
-      </w:pPr>
-    </w:p>
-    <w:p>
-      <w:pPr>
-        <w:jc w:val="both"/>
-      </w:pPr>
-    </w:p>
-    <w:p>
-      <w:pPr>
-        <w:jc w:val="both"/>
-      </w:pPr>
-    </w:p>
-    <w:p>
-      <w:pPr>
-        <w:jc w:val="both"/>
-      </w:pPr>
-    </w:p>
-    <w:p>
-      <w:pPr>
-        <w:jc w:val="both"/>
-      </w:pPr>
-      <w:r>
-        <w:lastRenderedPageBreak/>
+        <w:t xml:space="preserve">En primer lloc, veiem una correlació entre el pes i l’Índex de Massa Corporal o IMC. Entre 20 i 25 ens trobaríem amb un IMC normal, de 25 a 30 sobrepès, de 30 a 35 obesitat lleu i a partir de 35 obesitat mitjana. Trobem que el major nombre de treballadors es troba per sobre del sobrepès. </w:t>
+      </w:r>
+    </w:p>
+    <w:p>
+      <w:pPr>
+        <w:jc w:val="both"/>
+      </w:pPr>
+      <w:r>
+        <w:t>Per altra banda, veiem més bevedors i no fumadors amb un IMC més alt, tot i que no hi ha una correlació directa entre IMC i hàbits socials. Hi ha molt pocs tant bevedors com fumadors, que tenen un IMC normal. El nombre de no bevedors ni fumadors també és mitjà i comprèn una franja àmplia de IMC. Finalment, hi ha pocs fumadors i no bevedors.</w:t>
+      </w:r>
+    </w:p>
+    <w:p>
+      <w:pPr>
+        <w:jc w:val="both"/>
+      </w:pPr>
+    </w:p>
+    <w:p>
+      <w:pPr>
+        <w:jc w:val="both"/>
+      </w:pPr>
+    </w:p>
+    <w:p>
+      <w:pPr>
+        <w:jc w:val="both"/>
+      </w:pPr>
+    </w:p>
+    <w:p>
+      <w:pPr>
+        <w:jc w:val="both"/>
+      </w:pPr>
+    </w:p>
+    <w:p>
+      <w:pPr>
+        <w:jc w:val="both"/>
+      </w:pPr>
+    </w:p>
+    <w:p>
+      <w:pPr>
+        <w:jc w:val="both"/>
+      </w:pPr>
+    </w:p>
+    <w:p>
+      <w:pPr>
+        <w:jc w:val="both"/>
+      </w:pPr>
+      <w:r>
         <w:t xml:space="preserve">Pel que fa als fills i als animals, no hem trobat cap correlació entre ells, ni tampoc amb les variables d’edat o nivell educatiu. </w:t>
       </w:r>
     </w:p>
@@ -499,7 +465,7 @@
           <w:noProof/>
         </w:rPr>
         <w:drawing>
-          <wp:inline distT="0" distB="0" distL="0" distR="0" wp14:anchorId="3BB59BBC" wp14:editId="5376B7C0">
+          <wp:inline distT="0" distB="0" distL="0" distR="0" wp14:anchorId="3991F3DC" wp14:editId="2F45225A">
             <wp:extent cx="2933700" cy="3225800"/>
             <wp:effectExtent l="0" t="0" r="0" b="0"/>
             <wp:docPr id="1441399156" name="Imagen 4" descr="Gráfico, Gráfico de cajas y bigotes&#10;&#10;El contenido generado por IA puede ser incorrecto."/>
@@ -514,7 +480,7 @@
                     <pic:cNvPicPr/>
                   </pic:nvPicPr>
                   <pic:blipFill>
-                    <a:blip r:embed="rId10">
+                    <a:blip r:embed="rId11">
                       <a:extLst>
                         <a:ext uri="{28A0092B-C50C-407E-A947-70E740481C1C}">
                           <a14:useLocalDpi xmlns:a14="http://schemas.microsoft.com/office/drawing/2010/main" val="0"/>
@@ -574,7 +540,7 @@
           <w:noProof/>
         </w:rPr>
         <w:drawing>
-          <wp:inline distT="0" distB="0" distL="0" distR="0" wp14:anchorId="28BA180E" wp14:editId="7A33C4F4">
+          <wp:inline distT="0" distB="0" distL="0" distR="0" wp14:anchorId="0A43B1F6" wp14:editId="620EE6FC">
             <wp:extent cx="3429000" cy="3225800"/>
             <wp:effectExtent l="0" t="0" r="0" b="0"/>
             <wp:docPr id="747308810" name="Imagen 5" descr="Gráfico, Gráfico de cajas y bigotes&#10;&#10;El contenido generado por IA puede ser incorrecto."/>
@@ -589,7 +555,7 @@
                     <pic:cNvPicPr/>
                   </pic:nvPicPr>
                   <pic:blipFill>
-                    <a:blip r:embed="rId11">
+                    <a:blip r:embed="rId12">
                       <a:extLst>
                         <a:ext uri="{28A0092B-C50C-407E-A947-70E740481C1C}">
                           <a14:useLocalDpi xmlns:a14="http://schemas.microsoft.com/office/drawing/2010/main" val="0"/>
@@ -616,6 +582,392 @@
         </w:drawing>
       </w:r>
     </w:p>
+    <w:p>
+      <w:pPr>
+        <w:jc w:val="both"/>
+      </w:pPr>
+    </w:p>
+    <w:p>
+      <w:pPr>
+        <w:jc w:val="both"/>
+      </w:pPr>
+      <w:r>
+        <w:t>Només hi ha una persona a la plantilla que té faltes disciplinàries, és a dir, que no és un tema problemàtic:</w:t>
+      </w:r>
+    </w:p>
+    <w:p>
+      <w:pPr>
+        <w:jc w:val="both"/>
+      </w:pPr>
+      <w:r>
+        <w:rPr>
+          <w:noProof/>
+        </w:rPr>
+        <w:drawing>
+          <wp:inline distT="0" distB="0" distL="0" distR="0" wp14:anchorId="70C0295C" wp14:editId="16FFAA22">
+            <wp:extent cx="2779456" cy="2931208"/>
+            <wp:effectExtent l="0" t="0" r="1905" b="2540"/>
+            <wp:docPr id="750724397" name="Imagen 1" descr="Gráfico, Gráfico circular&#10;&#10;El contenido generado por IA puede ser incorrecto."/>
+            <wp:cNvGraphicFramePr>
+              <a:graphicFrameLocks xmlns:a="http://schemas.openxmlformats.org/drawingml/2006/main" noChangeAspect="1"/>
+            </wp:cNvGraphicFramePr>
+            <a:graphic xmlns:a="http://schemas.openxmlformats.org/drawingml/2006/main">
+              <a:graphicData uri="http://schemas.openxmlformats.org/drawingml/2006/picture">
+                <pic:pic xmlns:pic="http://schemas.openxmlformats.org/drawingml/2006/picture">
+                  <pic:nvPicPr>
+                    <pic:cNvPr id="750724397" name="Imagen 1" descr="Gráfico, Gráfico circular&#10;&#10;El contenido generado por IA puede ser incorrecto."/>
+                    <pic:cNvPicPr/>
+                  </pic:nvPicPr>
+                  <pic:blipFill>
+                    <a:blip r:embed="rId13">
+                      <a:extLst>
+                        <a:ext uri="{28A0092B-C50C-407E-A947-70E740481C1C}">
+                          <a14:useLocalDpi xmlns:a14="http://schemas.microsoft.com/office/drawing/2010/main" val="0"/>
+                        </a:ext>
+                      </a:extLst>
+                    </a:blip>
+                    <a:stretch>
+                      <a:fillRect/>
+                    </a:stretch>
+                  </pic:blipFill>
+                  <pic:spPr>
+                    <a:xfrm>
+                      <a:off x="0" y="0"/>
+                      <a:ext cx="2798623" cy="2951422"/>
+                    </a:xfrm>
+                    <a:prstGeom prst="rect">
+                      <a:avLst/>
+                    </a:prstGeom>
+                  </pic:spPr>
+                </pic:pic>
+              </a:graphicData>
+            </a:graphic>
+          </wp:inline>
+        </w:drawing>
+      </w:r>
+    </w:p>
+    <w:p>
+      <w:pPr>
+        <w:jc w:val="both"/>
+      </w:pPr>
+    </w:p>
+    <w:p>
+      <w:pPr>
+        <w:jc w:val="both"/>
+        <w:rPr>
+          <w:b/>
+          <w:bCs/>
+          <w:sz w:val="36"/>
+          <w:szCs w:val="36"/>
+        </w:rPr>
+      </w:pPr>
+      <w:r>
+        <w:rPr>
+          <w:b/>
+          <w:bCs/>
+          <w:sz w:val="36"/>
+          <w:szCs w:val="36"/>
+        </w:rPr>
+        <w:t>Les propostes de millora:</w:t>
+      </w:r>
+    </w:p>
+    <w:p>
+      <w:pPr>
+        <w:jc w:val="both"/>
+      </w:pPr>
+      <w:r>
+        <w:t>1. Retenció del talent jove i formació contínua</w:t>
+      </w:r>
+    </w:p>
+    <w:p>
+      <w:pPr>
+        <w:jc w:val="both"/>
+      </w:pPr>
+      <w:r>
+        <w:t>Els treballadors més joves tenen més formació, però menys antiguitat, i sembla que no es queden gaire temps a l’empresa.</w:t>
+      </w:r>
+    </w:p>
+    <w:p>
+      <w:pPr>
+        <w:pStyle w:val="Prrafodelista"/>
+        <w:numPr>
+          <w:ilvl w:val="0"/>
+          <w:numId w:val="1"/>
+        </w:numPr>
+        <w:jc w:val="both"/>
+      </w:pPr>
+      <w:r>
+        <w:t xml:space="preserve">Es podrien crear itineraris de promoció interna (ex: promoció a càrrecs de responsabilitat en 1-2 anys). </w:t>
+      </w:r>
+    </w:p>
+    <w:p>
+      <w:pPr>
+        <w:pStyle w:val="Prrafodelista"/>
+        <w:numPr>
+          <w:ilvl w:val="0"/>
+          <w:numId w:val="1"/>
+        </w:numPr>
+        <w:jc w:val="both"/>
+      </w:pPr>
+      <w:r>
+        <w:t xml:space="preserve">Programes de </w:t>
+      </w:r>
+      <w:proofErr w:type="spellStart"/>
+      <w:r>
+        <w:t>mentoring</w:t>
+      </w:r>
+      <w:proofErr w:type="spellEnd"/>
+      <w:r>
+        <w:t>: els treballadors més grans poden fer de guia als més joves.</w:t>
+      </w:r>
+    </w:p>
+    <w:p>
+      <w:pPr>
+        <w:pStyle w:val="Prrafodelista"/>
+        <w:numPr>
+          <w:ilvl w:val="0"/>
+          <w:numId w:val="1"/>
+        </w:numPr>
+        <w:jc w:val="both"/>
+      </w:pPr>
+      <w:r>
+        <w:t>Formació contínua: oferir cursos interns o subvencionar formació externa per afavorir la retenció del talent format.</w:t>
+      </w:r>
+    </w:p>
+    <w:p>
+      <w:pPr>
+        <w:jc w:val="both"/>
+      </w:pPr>
+      <w:r>
+        <w:t xml:space="preserve">Els treballadors de major edat: </w:t>
+      </w:r>
+    </w:p>
+    <w:p>
+      <w:pPr>
+        <w:pStyle w:val="Prrafodelista"/>
+        <w:numPr>
+          <w:ilvl w:val="0"/>
+          <w:numId w:val="1"/>
+        </w:numPr>
+        <w:jc w:val="both"/>
+      </w:pPr>
+      <w:r>
+        <w:t>La majoria tenen un nivell de formació inicial, es podrien promoure cursos per al seu desenvolupament personal.</w:t>
+      </w:r>
+    </w:p>
+    <w:p>
+      <w:pPr>
+        <w:pStyle w:val="Prrafodelista"/>
+        <w:numPr>
+          <w:ilvl w:val="0"/>
+          <w:numId w:val="1"/>
+        </w:numPr>
+        <w:jc w:val="both"/>
+      </w:pPr>
+      <w:r>
+        <w:t>Mesures per cuidar els treballadors que portin més temps: recompenses per any treballat a la feina.</w:t>
+      </w:r>
+    </w:p>
+    <w:p>
+      <w:pPr>
+        <w:jc w:val="both"/>
+      </w:pPr>
+    </w:p>
+    <w:p>
+      <w:pPr>
+        <w:jc w:val="both"/>
+      </w:pPr>
+    </w:p>
+    <w:p>
+      <w:pPr>
+        <w:jc w:val="both"/>
+      </w:pPr>
+    </w:p>
+    <w:p>
+      <w:pPr>
+        <w:jc w:val="both"/>
+      </w:pPr>
+      <w:r>
+        <w:t>2. Suport al benestar físic i hàbits saludables</w:t>
+      </w:r>
+    </w:p>
+    <w:p>
+      <w:pPr>
+        <w:jc w:val="both"/>
+      </w:pPr>
+      <w:r>
+        <w:t>Molts treballadors tenen un IMC superior a la normalitat. Els hàbits socials (beure/fumar) no mostren una correlació clara, però podrien influir indirectament.</w:t>
+      </w:r>
+    </w:p>
+    <w:p>
+      <w:pPr>
+        <w:pStyle w:val="Prrafodelista"/>
+        <w:numPr>
+          <w:ilvl w:val="0"/>
+          <w:numId w:val="1"/>
+        </w:numPr>
+        <w:jc w:val="both"/>
+      </w:pPr>
+      <w:r>
+        <w:t>Campanyes de salut i benestar (ex: revisió mèdica anual, xerrades, jornades saludables i esportives).</w:t>
+      </w:r>
+    </w:p>
+    <w:p>
+      <w:pPr>
+        <w:pStyle w:val="Prrafodelista"/>
+        <w:numPr>
+          <w:ilvl w:val="0"/>
+          <w:numId w:val="1"/>
+        </w:numPr>
+        <w:jc w:val="both"/>
+      </w:pPr>
+      <w:r>
+        <w:t>Incentius per hàbits saludables, com descomptes en gimnasos.</w:t>
+      </w:r>
+    </w:p>
+    <w:p>
+      <w:pPr>
+        <w:jc w:val="both"/>
+      </w:pPr>
+      <w:r>
+        <w:t>3. Conciliació i flexibilitat</w:t>
+      </w:r>
+    </w:p>
+    <w:p>
+      <w:pPr>
+        <w:jc w:val="both"/>
+      </w:pPr>
+      <w:r>
+        <w:t>Diversitat de nombre de fills i mascotes. Distància mitjana a la feina de 15 a 40 km pot generar desgast.</w:t>
+      </w:r>
+    </w:p>
+    <w:p>
+      <w:pPr>
+        <w:pStyle w:val="Prrafodelista"/>
+        <w:numPr>
+          <w:ilvl w:val="0"/>
+          <w:numId w:val="1"/>
+        </w:numPr>
+        <w:jc w:val="both"/>
+      </w:pPr>
+      <w:r>
+        <w:t>Horaris flexibles.</w:t>
+      </w:r>
+    </w:p>
+    <w:p>
+      <w:pPr>
+        <w:pStyle w:val="Prrafodelista"/>
+        <w:numPr>
+          <w:ilvl w:val="0"/>
+          <w:numId w:val="1"/>
+        </w:numPr>
+        <w:jc w:val="both"/>
+      </w:pPr>
+      <w:r>
+        <w:t>Dies especials per temes familiars (com dies extra per responsabilitats familiars).</w:t>
+      </w:r>
+    </w:p>
+    <w:p>
+      <w:pPr>
+        <w:jc w:val="both"/>
+      </w:pPr>
+      <w:r>
+        <w:t>4. Cultura organitzativa i clima laboral</w:t>
+      </w:r>
+    </w:p>
+    <w:p>
+      <w:pPr>
+        <w:jc w:val="both"/>
+      </w:pPr>
+      <w:r>
+        <w:t>Només una persona amb faltes disciplinàries, hi ha un bon clima general. La plantilla és petita (36 persones), més fàcil treballar el sentiment de pertinença.</w:t>
+      </w:r>
+    </w:p>
+    <w:p>
+      <w:pPr>
+        <w:pStyle w:val="Prrafodelista"/>
+        <w:numPr>
+          <w:ilvl w:val="0"/>
+          <w:numId w:val="1"/>
+        </w:numPr>
+        <w:jc w:val="both"/>
+      </w:pPr>
+      <w:r>
+        <w:t>Reforçar la cultura de reconeixement: tiquet regal per l’aniversari i dia lliure, celebracions d’estiu, nadal.</w:t>
+      </w:r>
+    </w:p>
+    <w:p>
+      <w:pPr>
+        <w:pStyle w:val="Prrafodelista"/>
+        <w:numPr>
+          <w:ilvl w:val="0"/>
+          <w:numId w:val="1"/>
+        </w:numPr>
+        <w:jc w:val="both"/>
+      </w:pPr>
+      <w:r>
+        <w:t>Espais de participació: enquestes internes, reunions obertes per proposar millores.</w:t>
+      </w:r>
+    </w:p>
+    <w:p>
+      <w:pPr>
+        <w:pStyle w:val="Prrafodelista"/>
+        <w:numPr>
+          <w:ilvl w:val="0"/>
+          <w:numId w:val="1"/>
+        </w:numPr>
+        <w:jc w:val="both"/>
+      </w:pPr>
+      <w:r>
+        <w:t xml:space="preserve">Activitats de cohesió d’equip: jornades de </w:t>
+      </w:r>
+      <w:proofErr w:type="spellStart"/>
+      <w:r>
+        <w:t>team</w:t>
+      </w:r>
+      <w:proofErr w:type="spellEnd"/>
+      <w:r>
+        <w:t xml:space="preserve"> </w:t>
+      </w:r>
+      <w:proofErr w:type="spellStart"/>
+      <w:r>
+        <w:t>building</w:t>
+      </w:r>
+      <w:proofErr w:type="spellEnd"/>
+      <w:r>
+        <w:t>, esmorzars d'equip, etc.</w:t>
+      </w:r>
+    </w:p>
+    <w:p>
+      <w:pPr>
+        <w:jc w:val="both"/>
+      </w:pPr>
+    </w:p>
+    <w:p>
+      <w:pPr>
+        <w:jc w:val="both"/>
+        <w:rPr>
+          <w:sz w:val="36"/>
+          <w:szCs w:val="36"/>
+        </w:rPr>
+      </w:pPr>
+      <w:r>
+        <w:rPr>
+          <w:sz w:val="36"/>
+          <w:szCs w:val="36"/>
+        </w:rPr>
+        <w:t xml:space="preserve">KPI </w:t>
+      </w:r>
+    </w:p>
+    <w:p>
+      <w:pPr>
+        <w:jc w:val="both"/>
+      </w:pPr>
+      <w:r>
+        <w:t>L’índex d’eficiència relativa per càrrega laboral és del 34,8%, que significa que és bastant baixa.</w:t>
+      </w:r>
+    </w:p>
+    <w:p/>
     <w:sectPr>
       <w:pgSz w:w="11906" w:h="16838"/>
       <w:pgMar w:top="1417" w:right="1701" w:bottom="1417" w:left="1701" w:header="708" w:footer="708" w:gutter="0"/>
@@ -624,6 +976,127 @@
     </w:sectPr>
   </w:body>
 </w:document>
+</file>
+
+<file path=word/numbering.xml><?xml version="1.0" encoding="utf-8"?>
+<w:numbering xmlns:wpc="http://schemas.microsoft.com/office/word/2010/wordprocessingCanvas" xmlns:cx="http://schemas.microsoft.com/office/drawing/2014/chartex" xmlns:cx1="http://schemas.microsoft.com/office/drawing/2015/9/8/chartex" xmlns:cx2="http://schemas.microsoft.com/office/drawing/2015/10/21/chartex" xmlns:cx3="http://schemas.microsoft.com/office/drawing/2016/5/9/chartex" xmlns:cx4="http://schemas.microsoft.com/office/drawing/2016/5/10/chartex" xmlns:cx5="http://schemas.microsoft.com/office/drawing/2016/5/11/chartex" xmlns:cx6="http://schemas.microsoft.com/office/drawing/2016/5/12/chartex" xmlns:cx7="http://schemas.microsoft.com/office/drawing/2016/5/13/chartex" xmlns:cx8="http://schemas.microsoft.com/office/drawing/2016/5/14/chartex" xmlns:mc="http://schemas.openxmlformats.org/markup-compatibility/2006" xmlns:aink="http://schemas.microsoft.com/office/drawing/2016/ink" xmlns:am3d="http://schemas.microsoft.com/office/drawing/2017/model3d" xmlns:o="urn:schemas-microsoft-com:office:office" xmlns:oel="http://schemas.microsoft.com/office/2019/extlst" xmlns:r="http://schemas.openxmlformats.org/officeDocument/2006/relationships" xmlns:m="http://schemas.openxmlformats.org/officeDocument/2006/math" xmlns:v="urn:schemas-microsoft-com:vml" xmlns:wp14="http://schemas.microsoft.com/office/word/2010/wordprocessingDrawing" xmlns:wp="http://schemas.openxmlformats.org/drawingml/2006/wordprocessingDrawing" xmlns:w10="urn:schemas-microsoft-com:office:word" xmlns:w="http://schemas.openxmlformats.org/wordprocessingml/2006/main" xmlns:w14="http://schemas.microsoft.com/office/word/2010/wordml" xmlns:w15="http://schemas.microsoft.com/office/word/2012/wordml" xmlns:w16cex="http://schemas.microsoft.com/office/word/2018/wordml/cex" xmlns:w16cid="http://schemas.microsoft.com/office/word/2016/wordml/cid" xmlns:w16="http://schemas.microsoft.com/office/word/2018/wordml" xmlns:w16du="http://schemas.microsoft.com/office/word/2023/wordml/word16du" xmlns:w16sdtdh="http://schemas.microsoft.com/office/word/2020/wordml/sdtdatahash" xmlns:w16sdtfl="http://schemas.microsoft.com/office/word/2024/wordml/sdtformatlock" xmlns:w16se="http://schemas.microsoft.com/office/word/2015/wordml/symex" xmlns:wpg="http://schemas.microsoft.com/office/word/2010/wordprocessingGroup" xmlns:wpi="http://schemas.microsoft.com/office/word/2010/wordprocessingInk" xmlns:wne="http://schemas.microsoft.com/office/word/2006/wordml" xmlns:wps="http://schemas.microsoft.com/office/word/2010/wordprocessingShape" mc:Ignorable="w14 w15 w16se w16cid w16 w16cex w16sdtdh w16sdtfl w16du wp14">
+  <w:abstractNum w:abstractNumId="0" w15:restartNumberingAfterBreak="0">
+    <w:nsid w:val="4A724C74"/>
+    <w:multiLevelType w:val="hybridMultilevel"/>
+    <w:tmpl w:val="34200BFE"/>
+    <w:lvl w:ilvl="0" w:tplc="667C2AEE">
+      <w:start w:val="1"/>
+      <w:numFmt w:val="bullet"/>
+      <w:lvlText w:val="-"/>
+      <w:lvlJc w:val="left"/>
+      <w:pPr>
+        <w:ind w:left="720" w:hanging="360"/>
+      </w:pPr>
+      <w:rPr>
+        <w:rFonts w:ascii="Aptos" w:eastAsiaTheme="minorHAnsi" w:hAnsi="Aptos" w:cstheme="minorBidi" w:hint="default"/>
+      </w:rPr>
+    </w:lvl>
+    <w:lvl w:ilvl="1" w:tplc="040A0003" w:tentative="1">
+      <w:start w:val="1"/>
+      <w:numFmt w:val="bullet"/>
+      <w:lvlText w:val="o"/>
+      <w:lvlJc w:val="left"/>
+      <w:pPr>
+        <w:ind w:left="1440" w:hanging="360"/>
+      </w:pPr>
+      <w:rPr>
+        <w:rFonts w:ascii="Courier New" w:hAnsi="Courier New" w:cs="Courier New" w:hint="default"/>
+      </w:rPr>
+    </w:lvl>
+    <w:lvl w:ilvl="2" w:tplc="040A0005" w:tentative="1">
+      <w:start w:val="1"/>
+      <w:numFmt w:val="bullet"/>
+      <w:lvlText w:val=""/>
+      <w:lvlJc w:val="left"/>
+      <w:pPr>
+        <w:ind w:left="2160" w:hanging="360"/>
+      </w:pPr>
+      <w:rPr>
+        <w:rFonts w:ascii="Wingdings" w:hAnsi="Wingdings" w:hint="default"/>
+      </w:rPr>
+    </w:lvl>
+    <w:lvl w:ilvl="3" w:tplc="040A0001" w:tentative="1">
+      <w:start w:val="1"/>
+      <w:numFmt w:val="bullet"/>
+      <w:lvlText w:val=""/>
+      <w:lvlJc w:val="left"/>
+      <w:pPr>
+        <w:ind w:left="2880" w:hanging="360"/>
+      </w:pPr>
+      <w:rPr>
+        <w:rFonts w:ascii="Symbol" w:hAnsi="Symbol" w:hint="default"/>
+      </w:rPr>
+    </w:lvl>
+    <w:lvl w:ilvl="4" w:tplc="040A0003" w:tentative="1">
+      <w:start w:val="1"/>
+      <w:numFmt w:val="bullet"/>
+      <w:lvlText w:val="o"/>
+      <w:lvlJc w:val="left"/>
+      <w:pPr>
+        <w:ind w:left="3600" w:hanging="360"/>
+      </w:pPr>
+      <w:rPr>
+        <w:rFonts w:ascii="Courier New" w:hAnsi="Courier New" w:cs="Courier New" w:hint="default"/>
+      </w:rPr>
+    </w:lvl>
+    <w:lvl w:ilvl="5" w:tplc="040A0005" w:tentative="1">
+      <w:start w:val="1"/>
+      <w:numFmt w:val="bullet"/>
+      <w:lvlText w:val=""/>
+      <w:lvlJc w:val="left"/>
+      <w:pPr>
+        <w:ind w:left="4320" w:hanging="360"/>
+      </w:pPr>
+      <w:rPr>
+        <w:rFonts w:ascii="Wingdings" w:hAnsi="Wingdings" w:hint="default"/>
+      </w:rPr>
+    </w:lvl>
+    <w:lvl w:ilvl="6" w:tplc="040A0001" w:tentative="1">
+      <w:start w:val="1"/>
+      <w:numFmt w:val="bullet"/>
+      <w:lvlText w:val=""/>
+      <w:lvlJc w:val="left"/>
+      <w:pPr>
+        <w:ind w:left="5040" w:hanging="360"/>
+      </w:pPr>
+      <w:rPr>
+        <w:rFonts w:ascii="Symbol" w:hAnsi="Symbol" w:hint="default"/>
+      </w:rPr>
+    </w:lvl>
+    <w:lvl w:ilvl="7" w:tplc="040A0003" w:tentative="1">
+      <w:start w:val="1"/>
+      <w:numFmt w:val="bullet"/>
+      <w:lvlText w:val="o"/>
+      <w:lvlJc w:val="left"/>
+      <w:pPr>
+        <w:ind w:left="5760" w:hanging="360"/>
+      </w:pPr>
+      <w:rPr>
+        <w:rFonts w:ascii="Courier New" w:hAnsi="Courier New" w:cs="Courier New" w:hint="default"/>
+      </w:rPr>
+    </w:lvl>
+    <w:lvl w:ilvl="8" w:tplc="040A0005" w:tentative="1">
+      <w:start w:val="1"/>
+      <w:numFmt w:val="bullet"/>
+      <w:lvlText w:val=""/>
+      <w:lvlJc w:val="left"/>
+      <w:pPr>
+        <w:ind w:left="6480" w:hanging="360"/>
+      </w:pPr>
+      <w:rPr>
+        <w:rFonts w:ascii="Wingdings" w:hAnsi="Wingdings" w:hint="default"/>
+      </w:rPr>
+    </w:lvl>
+  </w:abstractNum>
+  <w:num w:numId="1" w16cid:durableId="47153081">
+    <w:abstractNumId w:val="0"/>
+  </w:num>
+</w:numbering>
 </file>
 
 <file path=word/styles.xml><?xml version="1.0" encoding="utf-8"?>
@@ -1026,6 +1499,7 @@
   <w:style w:type="paragraph" w:default="1" w:styleId="Normal">
     <w:name w:val="Normal"/>
     <w:qFormat/>
+    <w:rsid w:val="00F23D7C"/>
     <w:rPr>
       <w:lang w:val="ca-ES"/>
     </w:rPr>

</xml_diff>